<commit_message>
Edits by Brother Hathaway.
</commit_message>
<xml_diff>
--- a/Cover_Letters/cv_cleveland_guardians.docx
+++ b/Cover_Letters/cv_cleveland_guardians.docx
@@ -4,382 +4,100 @@
   <w:body>
     <w:p>
       <w:r>
-        <w:fldChar w:fldCharType="begin"/>
-      </w:r>
-      <w:r>
-        <w:instrText xml:space="preserve"> HYPERLINK "</w:instrText>
-      </w:r>
-      <w:r>
-        <w:instrText>https://myfuture.com/career/creating-your-cover-letter</w:instrText>
-      </w:r>
-      <w:r>
-        <w:instrText xml:space="preserve">" </w:instrText>
-      </w:r>
-      <w:r>
-        <w:fldChar w:fldCharType="separate"/>
-      </w:r>
-      <w:r>
-        <w:rPr>
-          <w:rStyle w:val="Hyperlink"/>
-        </w:rPr>
-        <w:t>https://myfuture.com/career/creating-your-cover-letter</w:t>
-      </w:r>
-      <w:r>
-        <w:fldChar w:fldCharType="end"/>
-      </w:r>
-      <w:r>
-        <w:t xml:space="preserve"> </w:t>
+        <w:t>To the Cleveland Guardians,</w:t>
       </w:r>
     </w:p>
     <w:p/>
     <w:p>
       <w:r>
-        <w:t>To the Cleveland Guardians,</w:t>
+        <w:t xml:space="preserve">In my discussions with Brigham Young University (BYU) professor Gill </w:t>
+      </w:r>
+      <w:proofErr w:type="spellStart"/>
+      <w:r>
+        <w:t>Fellingham</w:t>
+      </w:r>
+      <w:proofErr w:type="spellEnd"/>
+      <w:r>
+        <w:t xml:space="preserve">, I heard of this job application. Dr. </w:t>
+      </w:r>
+      <w:proofErr w:type="spellStart"/>
+      <w:r>
+        <w:t>Fellingham</w:t>
+      </w:r>
+      <w:proofErr w:type="spellEnd"/>
+      <w:r>
+        <w:t xml:space="preserve"> is a mentor to my BYU-Idaho professors, where I currently attend. When I read this job description, I realized it was precisely what I wanted – an opportunity to work with sports and biomechanics data and use statistics to gain insights. I even called my brother to share my excitement and have reached out to the Adam Ott, a current Data Scientist with the Guardians, who sent this position to the Department at BYU over LinkedIn. I have always had an interest in sports as I am the youngest of five boys in my sports-driven family, and I sat through many games and played in many. As brothers, watching ESPN was a given. One of the reasons I enjoyed it so much was the use of analytics in discussing topics, games, and players. It is always fascinating to see the use of various statistics in games. It wasn’t until I took a statistics class in high school that I thought I could see myself doing something with this. Furthermore, it wasn’t until an opportunity to operate Trackman for the Idaho Falls Chukars that I realized that the world of sports analytics is a field I want to pursue as it combines passions of mine – data and sports.</w:t>
+      </w:r>
+    </w:p>
+    <w:p>
+      <w:r>
+        <w:t xml:space="preserve">As you </w:t>
+      </w:r>
+      <w:r>
+        <w:t xml:space="preserve">know the world of sports is evolving and changing rapidly with the use of statistics on various data sources. </w:t>
+      </w:r>
+      <w:r>
+        <w:t>From what I heard on a podcast to what Adam Ott has to say, it sounds like The Guardians are doing many things right. I want to work for people who value insights in the data and establishing a good cultural and it seems Cleveland has that. With</w:t>
+      </w:r>
+      <w:r>
+        <w:t xml:space="preserve"> experience working with teams, my current association</w:t>
+      </w:r>
+      <w:r>
+        <w:t xml:space="preserve"> and opportunities</w:t>
+      </w:r>
+      <w:r>
+        <w:t xml:space="preserve"> with the Independent Pioneer League, and my coding</w:t>
+      </w:r>
+      <w:r>
+        <w:t xml:space="preserve"> skills,</w:t>
+      </w:r>
+      <w:r>
+        <w:t xml:space="preserve"> </w:t>
+      </w:r>
+      <w:r>
+        <w:t xml:space="preserve">I believe, </w:t>
+      </w:r>
+      <w:r>
+        <w:t xml:space="preserve">have prepared me </w:t>
+      </w:r>
+      <w:r>
+        <w:t>to fit right in</w:t>
+      </w:r>
+      <w:r>
+        <w:t>.</w:t>
+      </w:r>
+    </w:p>
+    <w:p>
+      <w:r>
+        <w:t>As Adam Ott and the job application say, the Cleveland guardians are looking to expand their Research and Development group; I believe I will be a great asset to it. With growth comes excitement. There is a lot to be excited especially as the Guardians enjoy success with a young team. One of the things I get most excited about is the impact the data can have on not just the team but the individual player as well. The success that the team is currently having says a lot about the work of the R&amp;D department</w:t>
+      </w:r>
+      <w:r>
+        <w:t>.</w:t>
+      </w:r>
+    </w:p>
+    <w:p>
+      <w:r>
+        <w:t xml:space="preserve">My phone and Gmail, found in my attached resume, are the best sources to contact me. I always check my Gmail and can be best reached over the phone on Tuesdays and Thursdays. </w:t>
+      </w:r>
+      <w:r>
+        <w:t>Eager</w:t>
+      </w:r>
+      <w:r>
+        <w:t xml:space="preserve"> to hear back from you and would love to go into more detail about myself and the position throughout the interview process.</w:t>
       </w:r>
     </w:p>
     <w:p/>
     <w:p>
       <w:r>
-        <w:t>I received this job application through a professor I have been networking with at Brigham Young University</w:t>
-      </w:r>
-      <w:r>
-        <w:t xml:space="preserve"> (BYU)</w:t>
-      </w:r>
-      <w:r>
-        <w:t xml:space="preserve">. I had been </w:t>
-      </w:r>
-      <w:r>
-        <w:t>introduced</w:t>
-      </w:r>
-      <w:r>
-        <w:t xml:space="preserve"> to him through one of my professors at Brigham Young </w:t>
-      </w:r>
-      <w:r>
-        <w:t>University</w:t>
-      </w:r>
-      <w:r>
-        <w:t xml:space="preserve"> -Idaho where I </w:t>
-      </w:r>
-      <w:r>
-        <w:t xml:space="preserve">currently </w:t>
-      </w:r>
-      <w:r>
-        <w:t xml:space="preserve">attend </w:t>
-      </w:r>
-      <w:r>
-        <w:t>due to my interest in sports analytics</w:t>
-      </w:r>
-      <w:r>
-        <w:t xml:space="preserve">. When I read through this job </w:t>
-      </w:r>
-      <w:r>
-        <w:t>description,</w:t>
-      </w:r>
-      <w:r>
-        <w:t xml:space="preserve"> I felt like this is exactly what I have been wanting – an opportunity to work with sports data, biomechanics and use statistics to gain insights.</w:t>
-      </w:r>
-      <w:r>
-        <w:t xml:space="preserve"> I even called my brother to share my excitement and have reach out to the Adam Ott</w:t>
-      </w:r>
-      <w:r>
-        <w:t>, a current Data Scientist with the Guardians</w:t>
-      </w:r>
-      <w:r>
-        <w:t xml:space="preserve"> who sent this the Department at BYU, over LinkedIn.</w:t>
-      </w:r>
-      <w:r>
-        <w:t xml:space="preserve"> I have always had an interest in sports as I am the youngest of five boys in my </w:t>
-      </w:r>
-      <w:r>
-        <w:t xml:space="preserve">sports driven </w:t>
-      </w:r>
-      <w:r>
-        <w:t xml:space="preserve">family and sat through many games and played in many. </w:t>
-      </w:r>
-      <w:r>
-        <w:t>As brothers</w:t>
-      </w:r>
-      <w:r>
-        <w:t>,</w:t>
-      </w:r>
-      <w:r>
-        <w:t xml:space="preserve"> w</w:t>
-      </w:r>
-      <w:r>
-        <w:t>atching ESPN</w:t>
-      </w:r>
-      <w:r>
-        <w:t xml:space="preserve"> was a given. One of the </w:t>
-      </w:r>
-      <w:r>
-        <w:t>reasons</w:t>
-      </w:r>
-      <w:r>
-        <w:t xml:space="preserve"> </w:t>
-      </w:r>
-      <w:r>
-        <w:t xml:space="preserve">I </w:t>
-      </w:r>
-      <w:r>
-        <w:t>enjoyed it so much was because of the use of analytics</w:t>
-      </w:r>
-      <w:r>
-        <w:t xml:space="preserve"> </w:t>
-      </w:r>
-      <w:r>
-        <w:t xml:space="preserve">in </w:t>
-      </w:r>
-      <w:r>
-        <w:t>discuss</w:t>
-      </w:r>
-      <w:r>
-        <w:t>ing</w:t>
-      </w:r>
-      <w:r>
-        <w:t xml:space="preserve"> topics a</w:t>
-      </w:r>
-      <w:r>
-        <w:t xml:space="preserve">nd games and players. It is always </w:t>
-      </w:r>
-      <w:r>
-        <w:t>fascinating</w:t>
-      </w:r>
-      <w:r>
-        <w:t xml:space="preserve"> </w:t>
-      </w:r>
-      <w:r>
-        <w:t xml:space="preserve">to </w:t>
-      </w:r>
-      <w:r>
-        <w:t xml:space="preserve">me to see the use of </w:t>
-      </w:r>
-      <w:r>
-        <w:t xml:space="preserve">various </w:t>
-      </w:r>
-      <w:r>
-        <w:t>stat</w:t>
-      </w:r>
-      <w:r>
-        <w:t>i</w:t>
-      </w:r>
-      <w:r>
-        <w:t>s</w:t>
-      </w:r>
-      <w:r>
-        <w:t>tics</w:t>
-      </w:r>
-      <w:r>
-        <w:t xml:space="preserve"> in games as well. It wasn’t until I took a stats class in high school that I thought I can see myself doing something with this. </w:t>
-      </w:r>
-      <w:r>
-        <w:t>Furthermore</w:t>
-      </w:r>
-      <w:r>
-        <w:t>, it wasn’t until an opportunity to operate Trackman for the Idaho Falls Chukars that I realized that the world of sports analytics is field I want to pursue</w:t>
-      </w:r>
-      <w:r>
-        <w:t xml:space="preserve"> as it combines passions of mine – data and sports</w:t>
-      </w:r>
-      <w:r>
-        <w:t xml:space="preserve">. </w:t>
-      </w:r>
-    </w:p>
-    <w:p>
-      <w:r>
-        <w:t xml:space="preserve">P 2 – </w:t>
-      </w:r>
-      <w:proofErr w:type="gramStart"/>
-      <w:r>
-        <w:t>team work</w:t>
-      </w:r>
-      <w:proofErr w:type="gramEnd"/>
-      <w:r>
-        <w:t xml:space="preserve"> interpersonal emotional intelligence, </w:t>
-      </w:r>
-    </w:p>
-    <w:p>
-      <w:r>
-        <w:t xml:space="preserve">I know the world of sports is evolving and changing rapidly with </w:t>
-      </w:r>
-      <w:r>
-        <w:t xml:space="preserve">use of </w:t>
-      </w:r>
-      <w:r>
-        <w:t>statistics</w:t>
-      </w:r>
-      <w:r>
-        <w:t xml:space="preserve"> on the various data sources</w:t>
-      </w:r>
-      <w:r>
-        <w:t xml:space="preserve"> and I believe that my experience working with teams, my current </w:t>
-      </w:r>
-      <w:r>
-        <w:t>association</w:t>
-      </w:r>
-      <w:r>
-        <w:t xml:space="preserve"> with the</w:t>
-      </w:r>
-      <w:r>
-        <w:t xml:space="preserve"> Independent</w:t>
-      </w:r>
-      <w:r>
-        <w:t xml:space="preserve"> Pioneer League and </w:t>
-      </w:r>
-      <w:r>
-        <w:t>coding skills</w:t>
-      </w:r>
-      <w:r>
-        <w:t xml:space="preserve"> have prepared me to such a position. My current opportunities with the Pioneer league prove my ability to see </w:t>
-      </w:r>
-      <w:r>
-        <w:t xml:space="preserve">potential in data, showcase my skills and exhibit a level of professionalism </w:t>
-      </w:r>
-      <w:r>
-        <w:t xml:space="preserve">in collaboration with the League Office, </w:t>
-      </w:r>
-      <w:proofErr w:type="gramStart"/>
-      <w:r>
-        <w:t>as well as,</w:t>
-      </w:r>
-      <w:proofErr w:type="gramEnd"/>
-      <w:r>
-        <w:t xml:space="preserve"> my passion for sports.</w:t>
-      </w:r>
-      <w:r>
-        <w:t xml:space="preserve"> </w:t>
-      </w:r>
-      <w:r>
-        <w:t xml:space="preserve"> </w:t>
-      </w:r>
-    </w:p>
-    <w:p>
-      <w:r>
-        <w:t>P3 – passion and drive to learn along with math, coding and previous experience with data and baseball</w:t>
-      </w:r>
-    </w:p>
-    <w:p>
-      <w:r>
-        <w:t>As Adam Ott and the job application says</w:t>
-      </w:r>
-      <w:r>
-        <w:t>,</w:t>
-      </w:r>
-      <w:r>
-        <w:t xml:space="preserve"> the Cleveland guardians are looking to expand </w:t>
-      </w:r>
-      <w:r>
-        <w:t>their</w:t>
-      </w:r>
-      <w:r>
-        <w:t xml:space="preserve"> Research and Development group, I believe I will be a great asset to it. </w:t>
-      </w:r>
-      <w:r>
-        <w:t>With growth comes excitement</w:t>
-      </w:r>
-      <w:r>
-        <w:t>. There is a lot to be</w:t>
-      </w:r>
-      <w:r>
-        <w:t xml:space="preserve"> excited </w:t>
-      </w:r>
-      <w:r>
-        <w:t xml:space="preserve">especially as the Guardians enjoy success with a young team. One of the things I get most excited </w:t>
-      </w:r>
-      <w:r>
-        <w:t>the</w:t>
-      </w:r>
-      <w:r>
-        <w:t xml:space="preserve"> </w:t>
-      </w:r>
-      <w:r>
-        <w:t>impact</w:t>
-      </w:r>
-      <w:r>
-        <w:t xml:space="preserve"> the data can have</w:t>
-      </w:r>
-      <w:r>
-        <w:t xml:space="preserve"> on</w:t>
-      </w:r>
-      <w:r>
-        <w:t xml:space="preserve"> not just</w:t>
-      </w:r>
-      <w:r>
-        <w:t xml:space="preserve"> the team but the individual player as well. </w:t>
-      </w:r>
-      <w:r>
-        <w:t xml:space="preserve">The success that the </w:t>
-      </w:r>
-      <w:r>
-        <w:t>t</w:t>
-      </w:r>
-      <w:r>
-        <w:t>eam is currently having says a lot about the work of the R&amp;D department and I want to be a part of that</w:t>
-      </w:r>
-      <w:r>
-        <w:t xml:space="preserve"> success</w:t>
-      </w:r>
-      <w:r>
-        <w:t>.</w:t>
-      </w:r>
-    </w:p>
-    <w:p>
-      <w:r>
-        <w:t xml:space="preserve">P4 – </w:t>
-      </w:r>
-    </w:p>
-    <w:p>
-      <w:r>
-        <w:t xml:space="preserve">My phone and </w:t>
-      </w:r>
-      <w:proofErr w:type="spellStart"/>
-      <w:r>
-        <w:t>gmail</w:t>
-      </w:r>
-      <w:proofErr w:type="spellEnd"/>
-      <w:r>
-        <w:t xml:space="preserve"> found in my attached resume are the best sources to contact me. I always check my </w:t>
-      </w:r>
-      <w:proofErr w:type="spellStart"/>
-      <w:r>
-        <w:t>gmail</w:t>
-      </w:r>
-      <w:proofErr w:type="spellEnd"/>
-      <w:r>
-        <w:t xml:space="preserve"> and can be best reached over the phone on Tuesdays and Thursdays. </w:t>
-      </w:r>
-      <w:r>
-        <w:t xml:space="preserve">I </w:t>
-      </w:r>
-      <w:r>
-        <w:t xml:space="preserve">look forward to hearing back </w:t>
-      </w:r>
-      <w:r>
-        <w:t>from you</w:t>
-      </w:r>
-      <w:r>
-        <w:t xml:space="preserve"> and would love to go into more detail</w:t>
-      </w:r>
-      <w:r>
-        <w:t xml:space="preserve"> about myself and the position</w:t>
-      </w:r>
-      <w:r>
-        <w:t xml:space="preserve"> throughout the interview process. </w:t>
+        <w:t xml:space="preserve">Thank you, </w:t>
       </w:r>
     </w:p>
     <w:p/>
     <w:p>
       <w:r>
-        <w:lastRenderedPageBreak/>
-        <w:t xml:space="preserve">Thank you, </w:t>
+        <w:t>Matthew Goodsell</w:t>
       </w:r>
     </w:p>
-    <w:p/>
-    <w:p>
-      <w:r>
-        <w:t>Matthew Goodsell</w:t>
-      </w:r>
-    </w:p>
-    <w:p/>
     <w:sectPr>
       <w:pgSz w:w="12240" w:h="15840"/>
       <w:pgMar w:top="1440" w:right="1440" w:bottom="1440" w:left="1440" w:header="720" w:footer="720" w:gutter="0"/>
@@ -633,6 +351,7 @@
     <w:lsdException w:name="HTML Sample" w:semiHidden="1" w:unhideWhenUsed="1"/>
     <w:lsdException w:name="HTML Typewriter" w:semiHidden="1" w:unhideWhenUsed="1"/>
     <w:lsdException w:name="HTML Variable" w:semiHidden="1" w:unhideWhenUsed="1"/>
+    <w:lsdException w:name="Normal Table" w:semiHidden="1" w:unhideWhenUsed="1"/>
     <w:lsdException w:name="annotation subject" w:semiHidden="1" w:unhideWhenUsed="1"/>
     <w:lsdException w:name="No List" w:semiHidden="1" w:unhideWhenUsed="1"/>
     <w:lsdException w:name="Outline List 1" w:semiHidden="1" w:unhideWhenUsed="1"/>
@@ -679,8 +398,10 @@
     <w:lsdException w:name="Table Subtle 2" w:semiHidden="1" w:unhideWhenUsed="1"/>
     <w:lsdException w:name="Table Web 1" w:semiHidden="1" w:unhideWhenUsed="1"/>
     <w:lsdException w:name="Table Web 2" w:semiHidden="1" w:unhideWhenUsed="1"/>
+    <w:lsdException w:name="Table Web 3" w:semiHidden="1" w:unhideWhenUsed="1"/>
     <w:lsdException w:name="Balloon Text" w:semiHidden="1" w:unhideWhenUsed="1"/>
     <w:lsdException w:name="Table Grid" w:uiPriority="39"/>
+    <w:lsdException w:name="Table Theme" w:semiHidden="1" w:unhideWhenUsed="1"/>
     <w:lsdException w:name="Placeholder Text" w:semiHidden="1"/>
     <w:lsdException w:name="No Spacing" w:uiPriority="1" w:qFormat="1"/>
     <w:lsdException w:name="Light Shading" w:uiPriority="60"/>
@@ -965,6 +686,18 @@
     <w:rPr>
       <w:color w:val="605E5C"/>
       <w:shd w:val="clear" w:color="auto" w:fill="E1DFDD"/>
+    </w:rPr>
+  </w:style>
+  <w:style w:type="character" w:styleId="FollowedHyperlink">
+    <w:name w:val="FollowedHyperlink"/>
+    <w:basedOn w:val="DefaultParagraphFont"/>
+    <w:uiPriority w:val="99"/>
+    <w:semiHidden/>
+    <w:unhideWhenUsed/>
+    <w:rsid w:val="00B25AD1"/>
+    <w:rPr>
+      <w:color w:val="954F72" w:themeColor="followedHyperlink"/>
+      <w:u w:val="single"/>
     </w:rPr>
   </w:style>
 </w:styles>

</xml_diff>